<commit_message>
adding outline to requirementsDocument
</commit_message>
<xml_diff>
--- a/DesignRequirements/requirementsDocument.docx
+++ b/DesignRequirements/requirementsDocument.docx
@@ -243,57 +243,463 @@
     <w:p>
       <w:pPr>
         <w:spacing w:line="480" w:lineRule="auto"/>
-        <w:jc w:val="center"/>
-        <w:rPr>
-          <w:rFonts w:ascii="Times New Roman" w:hAnsi="Times New Roman" w:cs="Times New Roman"/>
-          <w:sz w:val="24"/>
-          <w:szCs w:val="24"/>
-        </w:rPr>
-      </w:pPr>
-    </w:p>
-    <w:p>
-      <w:pPr>
-        <w:spacing w:line="480" w:lineRule="auto"/>
-        <w:rPr>
-          <w:rFonts w:ascii="Times New Roman" w:hAnsi="Times New Roman" w:cs="Times New Roman"/>
-          <w:sz w:val="24"/>
-          <w:szCs w:val="24"/>
-        </w:rPr>
-      </w:pPr>
-    </w:p>
-    <w:p>
-      <w:pPr>
-        <w:spacing w:line="480" w:lineRule="auto"/>
-        <w:jc w:val="center"/>
-        <w:rPr>
-          <w:rFonts w:ascii="Times New Roman" w:hAnsi="Times New Roman" w:cs="Times New Roman"/>
-          <w:sz w:val="36"/>
-          <w:szCs w:val="36"/>
-          <w:u w:val="single"/>
-        </w:rPr>
-      </w:pPr>
-      <w:r>
-        <w:rPr>
-          <w:rFonts w:ascii="Times New Roman" w:hAnsi="Times New Roman" w:cs="Times New Roman"/>
-          <w:sz w:val="36"/>
-          <w:szCs w:val="36"/>
-          <w:u w:val="single"/>
-        </w:rPr>
+        <w:rPr>
+          <w:rFonts w:ascii="Times New Roman" w:hAnsi="Times New Roman" w:cs="Times New Roman"/>
+          <w:sz w:val="24"/>
+          <w:szCs w:val="24"/>
+        </w:rPr>
+      </w:pPr>
+    </w:p>
+    <w:p>
+      <w:pPr>
+        <w:spacing w:line="480" w:lineRule="auto"/>
+        <w:jc w:val="center"/>
+        <w:rPr>
+          <w:rFonts w:ascii="Times New Roman" w:hAnsi="Times New Roman" w:cs="Times New Roman"/>
+          <w:sz w:val="24"/>
+          <w:szCs w:val="24"/>
+          <w:u w:val="single"/>
+        </w:rPr>
+      </w:pPr>
+      <w:r>
+        <w:rPr>
+          <w:rFonts w:ascii="Times New Roman" w:hAnsi="Times New Roman" w:cs="Times New Roman"/>
+          <w:sz w:val="24"/>
+          <w:szCs w:val="24"/>
+          <w:u w:val="single"/>
+        </w:rPr>
+        <w:lastRenderedPageBreak/>
         <w:t>Group Summary</w:t>
       </w:r>
     </w:p>
     <w:p>
       <w:pPr>
         <w:spacing w:line="480" w:lineRule="auto"/>
-        <w:rPr>
-          <w:rFonts w:ascii="Times New Roman" w:hAnsi="Times New Roman" w:cs="Times New Roman"/>
-          <w:sz w:val="24"/>
-          <w:szCs w:val="24"/>
-          <w:u w:val="single"/>
-        </w:rPr>
-      </w:pPr>
+        <w:jc w:val="center"/>
+        <w:rPr>
+          <w:rFonts w:ascii="Times New Roman" w:hAnsi="Times New Roman" w:cs="Times New Roman"/>
+          <w:sz w:val="24"/>
+          <w:szCs w:val="24"/>
+          <w:u w:val="single"/>
+        </w:rPr>
+      </w:pPr>
+      <w:r>
+        <w:rPr>
+          <w:rFonts w:ascii="Times New Roman" w:hAnsi="Times New Roman" w:cs="Times New Roman"/>
+          <w:sz w:val="24"/>
+          <w:szCs w:val="24"/>
+          <w:u w:val="single"/>
+        </w:rPr>
+        <w:t>Game Description and Rules</w:t>
+      </w:r>
+    </w:p>
+    <w:p>
+      <w:pPr>
+        <w:spacing w:line="480" w:lineRule="auto"/>
+        <w:jc w:val="center"/>
+        <w:rPr>
+          <w:rFonts w:ascii="Times New Roman" w:hAnsi="Times New Roman" w:cs="Times New Roman"/>
+          <w:sz w:val="24"/>
+          <w:szCs w:val="24"/>
+          <w:u w:val="single"/>
+        </w:rPr>
+      </w:pPr>
+      <w:r>
+        <w:rPr>
+          <w:rFonts w:ascii="Times New Roman" w:hAnsi="Times New Roman" w:cs="Times New Roman"/>
+          <w:sz w:val="24"/>
+          <w:szCs w:val="24"/>
+          <w:u w:val="single"/>
+        </w:rPr>
+        <w:t>Interfaces</w:t>
+      </w:r>
       <w:bookmarkStart w:id="0" w:name="_GoBack"/>
       <w:bookmarkEnd w:id="0"/>
+    </w:p>
+    <w:p>
+      <w:pPr>
+        <w:spacing w:line="480" w:lineRule="auto"/>
+        <w:jc w:val="center"/>
+        <w:rPr>
+          <w:rFonts w:ascii="Times New Roman" w:hAnsi="Times New Roman" w:cs="Times New Roman"/>
+          <w:sz w:val="24"/>
+          <w:szCs w:val="24"/>
+          <w:u w:val="single"/>
+        </w:rPr>
+      </w:pPr>
+      <w:r>
+        <w:rPr>
+          <w:rFonts w:ascii="Times New Roman" w:hAnsi="Times New Roman" w:cs="Times New Roman"/>
+          <w:sz w:val="24"/>
+          <w:szCs w:val="24"/>
+          <w:u w:val="single"/>
+        </w:rPr>
+        <w:t xml:space="preserve">Actors </w:t>
+      </w:r>
+    </w:p>
+    <w:p>
+      <w:pPr>
+        <w:spacing w:line="480" w:lineRule="auto"/>
+        <w:jc w:val="center"/>
+        <w:rPr>
+          <w:rFonts w:ascii="Times New Roman" w:hAnsi="Times New Roman" w:cs="Times New Roman"/>
+          <w:sz w:val="24"/>
+          <w:szCs w:val="24"/>
+        </w:rPr>
+      </w:pPr>
+      <w:r>
+        <w:rPr>
+          <w:rFonts w:ascii="Times New Roman" w:hAnsi="Times New Roman" w:cs="Times New Roman"/>
+          <w:sz w:val="24"/>
+          <w:szCs w:val="24"/>
+        </w:rPr>
+        <w:t>Player, Menu Operator, Time, Observer, A.I.</w:t>
+      </w:r>
+    </w:p>
+    <w:p>
+      <w:pPr>
+        <w:spacing w:line="480" w:lineRule="auto"/>
+        <w:jc w:val="center"/>
+        <w:rPr>
+          <w:rFonts w:ascii="Times New Roman" w:hAnsi="Times New Roman" w:cs="Times New Roman"/>
+          <w:sz w:val="24"/>
+          <w:szCs w:val="24"/>
+          <w:u w:val="single"/>
+        </w:rPr>
+      </w:pPr>
+      <w:r>
+        <w:rPr>
+          <w:rFonts w:ascii="Times New Roman" w:hAnsi="Times New Roman" w:cs="Times New Roman"/>
+          <w:sz w:val="24"/>
+          <w:szCs w:val="24"/>
+          <w:u w:val="single"/>
+        </w:rPr>
+        <w:t>Actions</w:t>
+      </w:r>
+    </w:p>
+    <w:p>
+      <w:pPr>
+        <w:spacing w:line="480" w:lineRule="auto"/>
+        <w:jc w:val="center"/>
+        <w:rPr>
+          <w:rFonts w:ascii="Times New Roman" w:hAnsi="Times New Roman" w:cs="Times New Roman"/>
+          <w:sz w:val="24"/>
+          <w:szCs w:val="24"/>
+        </w:rPr>
+      </w:pPr>
+      <w:r>
+        <w:rPr>
+          <w:rFonts w:ascii="Times New Roman" w:hAnsi="Times New Roman" w:cs="Times New Roman"/>
+          <w:sz w:val="24"/>
+          <w:szCs w:val="24"/>
+        </w:rPr>
+        <w:t>Command robot (shoot move), end turn, quit, spectate options</w:t>
+      </w:r>
+    </w:p>
+    <w:p>
+      <w:pPr>
+        <w:spacing w:line="480" w:lineRule="auto"/>
+        <w:jc w:val="center"/>
+        <w:rPr>
+          <w:rFonts w:ascii="Times New Roman" w:hAnsi="Times New Roman" w:cs="Times New Roman"/>
+          <w:sz w:val="24"/>
+          <w:szCs w:val="24"/>
+          <w:u w:val="single"/>
+        </w:rPr>
+      </w:pPr>
+      <w:r>
+        <w:rPr>
+          <w:rFonts w:ascii="Times New Roman" w:hAnsi="Times New Roman" w:cs="Times New Roman"/>
+          <w:sz w:val="24"/>
+          <w:szCs w:val="24"/>
+          <w:u w:val="single"/>
+        </w:rPr>
+        <w:t>Hardware/Software Platform</w:t>
+      </w:r>
+    </w:p>
+    <w:p>
+      <w:pPr>
+        <w:spacing w:line="480" w:lineRule="auto"/>
+        <w:jc w:val="center"/>
+        <w:rPr>
+          <w:rFonts w:ascii="Times New Roman" w:hAnsi="Times New Roman" w:cs="Times New Roman"/>
+          <w:sz w:val="24"/>
+          <w:szCs w:val="24"/>
+          <w:u w:val="single"/>
+        </w:rPr>
+      </w:pPr>
+      <w:r>
+        <w:rPr>
+          <w:rFonts w:ascii="Times New Roman" w:hAnsi="Times New Roman" w:cs="Times New Roman"/>
+          <w:sz w:val="24"/>
+          <w:szCs w:val="24"/>
+          <w:u w:val="single"/>
+        </w:rPr>
+        <w:t>Executive Summary</w:t>
+      </w:r>
+    </w:p>
+    <w:p>
+      <w:pPr>
+        <w:spacing w:line="480" w:lineRule="auto"/>
+        <w:jc w:val="center"/>
+        <w:rPr>
+          <w:rFonts w:ascii="Times New Roman" w:hAnsi="Times New Roman" w:cs="Times New Roman"/>
+          <w:sz w:val="24"/>
+          <w:szCs w:val="24"/>
+          <w:u w:val="single"/>
+        </w:rPr>
+      </w:pPr>
+    </w:p>
+    <w:p>
+      <w:pPr>
+        <w:spacing w:line="480" w:lineRule="auto"/>
+        <w:jc w:val="center"/>
+        <w:rPr>
+          <w:rFonts w:ascii="Times New Roman" w:hAnsi="Times New Roman" w:cs="Times New Roman"/>
+          <w:sz w:val="24"/>
+          <w:szCs w:val="24"/>
+          <w:u w:val="single"/>
+        </w:rPr>
+      </w:pPr>
+    </w:p>
+    <w:p>
+      <w:pPr>
+        <w:spacing w:line="480" w:lineRule="auto"/>
+        <w:jc w:val="center"/>
+        <w:rPr>
+          <w:rFonts w:ascii="Times New Roman" w:hAnsi="Times New Roman" w:cs="Times New Roman"/>
+          <w:sz w:val="24"/>
+          <w:szCs w:val="24"/>
+          <w:u w:val="single"/>
+        </w:rPr>
+      </w:pPr>
+    </w:p>
+    <w:p>
+      <w:pPr>
+        <w:spacing w:line="480" w:lineRule="auto"/>
+        <w:jc w:val="center"/>
+        <w:rPr>
+          <w:rFonts w:ascii="Times New Roman" w:hAnsi="Times New Roman" w:cs="Times New Roman"/>
+          <w:sz w:val="24"/>
+          <w:szCs w:val="24"/>
+          <w:u w:val="single"/>
+        </w:rPr>
+      </w:pPr>
+    </w:p>
+    <w:p>
+      <w:pPr>
+        <w:spacing w:line="480" w:lineRule="auto"/>
+        <w:jc w:val="center"/>
+        <w:rPr>
+          <w:rFonts w:ascii="Times New Roman" w:hAnsi="Times New Roman" w:cs="Times New Roman"/>
+          <w:sz w:val="24"/>
+          <w:szCs w:val="24"/>
+          <w:u w:val="single"/>
+        </w:rPr>
+      </w:pPr>
+    </w:p>
+    <w:p>
+      <w:pPr>
+        <w:spacing w:line="480" w:lineRule="auto"/>
+        <w:jc w:val="center"/>
+        <w:rPr>
+          <w:rFonts w:ascii="Times New Roman" w:hAnsi="Times New Roman" w:cs="Times New Roman"/>
+          <w:sz w:val="24"/>
+          <w:szCs w:val="24"/>
+          <w:u w:val="single"/>
+        </w:rPr>
+      </w:pPr>
+    </w:p>
+    <w:p>
+      <w:pPr>
+        <w:spacing w:line="480" w:lineRule="auto"/>
+        <w:jc w:val="center"/>
+        <w:rPr>
+          <w:rFonts w:ascii="Times New Roman" w:hAnsi="Times New Roman" w:cs="Times New Roman"/>
+          <w:sz w:val="24"/>
+          <w:szCs w:val="24"/>
+          <w:u w:val="single"/>
+        </w:rPr>
+      </w:pPr>
+    </w:p>
+    <w:p>
+      <w:pPr>
+        <w:spacing w:line="480" w:lineRule="auto"/>
+        <w:jc w:val="center"/>
+        <w:rPr>
+          <w:rFonts w:ascii="Times New Roman" w:hAnsi="Times New Roman" w:cs="Times New Roman"/>
+          <w:sz w:val="24"/>
+          <w:szCs w:val="24"/>
+          <w:u w:val="single"/>
+        </w:rPr>
+      </w:pPr>
+    </w:p>
+    <w:p>
+      <w:pPr>
+        <w:spacing w:line="480" w:lineRule="auto"/>
+        <w:jc w:val="center"/>
+        <w:rPr>
+          <w:rFonts w:ascii="Times New Roman" w:hAnsi="Times New Roman" w:cs="Times New Roman"/>
+          <w:sz w:val="24"/>
+          <w:szCs w:val="24"/>
+          <w:u w:val="single"/>
+        </w:rPr>
+      </w:pPr>
+    </w:p>
+    <w:p>
+      <w:pPr>
+        <w:spacing w:line="480" w:lineRule="auto"/>
+        <w:jc w:val="center"/>
+        <w:rPr>
+          <w:rFonts w:ascii="Times New Roman" w:hAnsi="Times New Roman" w:cs="Times New Roman"/>
+          <w:sz w:val="24"/>
+          <w:szCs w:val="24"/>
+          <w:u w:val="single"/>
+        </w:rPr>
+      </w:pPr>
+    </w:p>
+    <w:p>
+      <w:pPr>
+        <w:spacing w:line="480" w:lineRule="auto"/>
+        <w:jc w:val="center"/>
+        <w:rPr>
+          <w:rFonts w:ascii="Times New Roman" w:hAnsi="Times New Roman" w:cs="Times New Roman"/>
+          <w:sz w:val="24"/>
+          <w:szCs w:val="24"/>
+          <w:u w:val="single"/>
+        </w:rPr>
+      </w:pPr>
+    </w:p>
+    <w:p>
+      <w:pPr>
+        <w:spacing w:line="480" w:lineRule="auto"/>
+        <w:jc w:val="center"/>
+        <w:rPr>
+          <w:rFonts w:ascii="Times New Roman" w:hAnsi="Times New Roman" w:cs="Times New Roman"/>
+          <w:sz w:val="24"/>
+          <w:szCs w:val="24"/>
+          <w:u w:val="single"/>
+        </w:rPr>
+      </w:pPr>
+    </w:p>
+    <w:p>
+      <w:pPr>
+        <w:spacing w:line="480" w:lineRule="auto"/>
+        <w:jc w:val="center"/>
+        <w:rPr>
+          <w:rFonts w:ascii="Times New Roman" w:hAnsi="Times New Roman" w:cs="Times New Roman"/>
+          <w:sz w:val="24"/>
+          <w:szCs w:val="24"/>
+          <w:u w:val="single"/>
+        </w:rPr>
+      </w:pPr>
+    </w:p>
+    <w:p>
+      <w:pPr>
+        <w:spacing w:line="480" w:lineRule="auto"/>
+        <w:jc w:val="center"/>
+        <w:rPr>
+          <w:rFonts w:ascii="Times New Roman" w:hAnsi="Times New Roman" w:cs="Times New Roman"/>
+          <w:sz w:val="24"/>
+          <w:szCs w:val="24"/>
+          <w:u w:val="single"/>
+        </w:rPr>
+      </w:pPr>
+    </w:p>
+    <w:p>
+      <w:pPr>
+        <w:spacing w:line="480" w:lineRule="auto"/>
+        <w:jc w:val="center"/>
+        <w:rPr>
+          <w:rFonts w:ascii="Times New Roman" w:hAnsi="Times New Roman" w:cs="Times New Roman"/>
+          <w:sz w:val="24"/>
+          <w:szCs w:val="24"/>
+          <w:u w:val="single"/>
+        </w:rPr>
+      </w:pPr>
+    </w:p>
+    <w:p>
+      <w:pPr>
+        <w:spacing w:line="480" w:lineRule="auto"/>
+        <w:jc w:val="center"/>
+        <w:rPr>
+          <w:rFonts w:ascii="Times New Roman" w:hAnsi="Times New Roman" w:cs="Times New Roman"/>
+          <w:sz w:val="24"/>
+          <w:szCs w:val="24"/>
+          <w:u w:val="single"/>
+        </w:rPr>
+      </w:pPr>
+    </w:p>
+    <w:p>
+      <w:pPr>
+        <w:spacing w:line="480" w:lineRule="auto"/>
+        <w:jc w:val="center"/>
+        <w:rPr>
+          <w:rFonts w:ascii="Times New Roman" w:hAnsi="Times New Roman" w:cs="Times New Roman"/>
+          <w:sz w:val="24"/>
+          <w:szCs w:val="24"/>
+          <w:u w:val="single"/>
+        </w:rPr>
+      </w:pPr>
+    </w:p>
+    <w:p>
+      <w:pPr>
+        <w:spacing w:line="480" w:lineRule="auto"/>
+        <w:jc w:val="center"/>
+        <w:rPr>
+          <w:rFonts w:ascii="Times New Roman" w:hAnsi="Times New Roman" w:cs="Times New Roman"/>
+          <w:sz w:val="24"/>
+          <w:szCs w:val="24"/>
+          <w:u w:val="single"/>
+        </w:rPr>
+      </w:pPr>
+    </w:p>
+    <w:p>
+      <w:pPr>
+        <w:spacing w:line="480" w:lineRule="auto"/>
+        <w:jc w:val="center"/>
+        <w:rPr>
+          <w:rFonts w:ascii="Times New Roman" w:hAnsi="Times New Roman" w:cs="Times New Roman"/>
+          <w:sz w:val="24"/>
+          <w:szCs w:val="24"/>
+          <w:u w:val="single"/>
+        </w:rPr>
+      </w:pPr>
+    </w:p>
+    <w:p>
+      <w:pPr>
+        <w:spacing w:line="480" w:lineRule="auto"/>
+        <w:jc w:val="center"/>
+        <w:rPr>
+          <w:rFonts w:ascii="Times New Roman" w:hAnsi="Times New Roman" w:cs="Times New Roman"/>
+          <w:sz w:val="24"/>
+          <w:szCs w:val="24"/>
+          <w:u w:val="single"/>
+        </w:rPr>
+      </w:pPr>
+    </w:p>
+    <w:p>
+      <w:pPr>
+        <w:spacing w:line="480" w:lineRule="auto"/>
+        <w:jc w:val="center"/>
+        <w:rPr>
+          <w:rFonts w:ascii="Times New Roman" w:hAnsi="Times New Roman" w:cs="Times New Roman"/>
+          <w:sz w:val="24"/>
+          <w:szCs w:val="24"/>
+          <w:u w:val="single"/>
+        </w:rPr>
+      </w:pPr>
+    </w:p>
+    <w:p>
+      <w:pPr>
+        <w:spacing w:line="480" w:lineRule="auto"/>
+        <w:rPr>
+          <w:rFonts w:ascii="Times New Roman" w:hAnsi="Times New Roman" w:cs="Times New Roman"/>
+          <w:sz w:val="24"/>
+          <w:szCs w:val="24"/>
+          <w:u w:val="single"/>
+        </w:rPr>
+      </w:pPr>
     </w:p>
     <w:sectPr>
       <w:pgSz w:w="12240" w:h="15840"/>
@@ -428,6 +834,7 @@
     <w:lsdException w:name="HTML Sample" w:semiHidden="1" w:unhideWhenUsed="1"/>
     <w:lsdException w:name="HTML Typewriter" w:semiHidden="1" w:unhideWhenUsed="1"/>
     <w:lsdException w:name="HTML Variable" w:semiHidden="1" w:unhideWhenUsed="1"/>
+    <w:lsdException w:name="Normal Table" w:semiHidden="1" w:unhideWhenUsed="1"/>
     <w:lsdException w:name="annotation subject" w:semiHidden="1" w:unhideWhenUsed="1"/>
     <w:lsdException w:name="No List" w:semiHidden="1" w:unhideWhenUsed="1"/>
     <w:lsdException w:name="Outline List 1" w:semiHidden="1" w:unhideWhenUsed="1"/>
@@ -473,9 +880,11 @@
     <w:lsdException w:name="Table Subtle 1" w:semiHidden="1" w:unhideWhenUsed="1"/>
     <w:lsdException w:name="Table Subtle 2" w:semiHidden="1" w:unhideWhenUsed="1"/>
     <w:lsdException w:name="Table Web 1" w:semiHidden="1" w:unhideWhenUsed="1"/>
+    <w:lsdException w:name="Table Web 2" w:semiHidden="1" w:unhideWhenUsed="1"/>
     <w:lsdException w:name="Table Web 3" w:semiHidden="1" w:unhideWhenUsed="1"/>
     <w:lsdException w:name="Balloon Text" w:semiHidden="1" w:unhideWhenUsed="1"/>
     <w:lsdException w:name="Table Grid" w:uiPriority="39"/>
+    <w:lsdException w:name="Table Theme" w:semiHidden="1" w:unhideWhenUsed="1"/>
     <w:lsdException w:name="Placeholder Text" w:semiHidden="1"/>
     <w:lsdException w:name="No Spacing" w:uiPriority="1" w:qFormat="1"/>
     <w:lsdException w:name="Light Shading" w:uiPriority="60"/>

</xml_diff>

<commit_message>
Adding platform description, group information, and an outline of the system and interfaces to be added.
</commit_message>
<xml_diff>
--- a/DesignRequirements/requirementsDocument.docx
+++ b/DesignRequirements/requirementsDocument.docx
@@ -62,6 +62,14 @@
           <w:sz w:val="24"/>
           <w:szCs w:val="24"/>
         </w:rPr>
+        <w:t xml:space="preserve">Robot War: </w:t>
+      </w:r>
+      <w:r>
+        <w:rPr>
+          <w:rFonts w:ascii="Times New Roman" w:hAnsi="Times New Roman" w:cs="Times New Roman"/>
+          <w:sz w:val="24"/>
+          <w:szCs w:val="24"/>
+        </w:rPr>
         <w:t>Requirements Document</w:t>
       </w:r>
     </w:p>
@@ -81,7 +89,7 @@
           <w:sz w:val="24"/>
           <w:szCs w:val="24"/>
         </w:rPr>
-        <w:t>Group B1:</w:t>
+        <w:t>Group B1</w:t>
       </w:r>
     </w:p>
     <w:p>
@@ -269,28 +277,80 @@
           <w:u w:val="single"/>
         </w:rPr>
         <w:lastRenderedPageBreak/>
-        <w:t>Group Summary</w:t>
-      </w:r>
-    </w:p>
-    <w:p>
-      <w:pPr>
-        <w:spacing w:line="480" w:lineRule="auto"/>
-        <w:jc w:val="center"/>
-        <w:rPr>
-          <w:rFonts w:ascii="Times New Roman" w:hAnsi="Times New Roman" w:cs="Times New Roman"/>
-          <w:sz w:val="24"/>
-          <w:szCs w:val="24"/>
-          <w:u w:val="single"/>
-        </w:rPr>
-      </w:pPr>
-      <w:r>
-        <w:rPr>
-          <w:rFonts w:ascii="Times New Roman" w:hAnsi="Times New Roman" w:cs="Times New Roman"/>
-          <w:sz w:val="24"/>
-          <w:szCs w:val="24"/>
-          <w:u w:val="single"/>
-        </w:rPr>
-        <w:t>Game Description and Rules</w:t>
+        <w:t xml:space="preserve">Group </w:t>
+      </w:r>
+      <w:r>
+        <w:rPr>
+          <w:rFonts w:ascii="Times New Roman" w:hAnsi="Times New Roman" w:cs="Times New Roman"/>
+          <w:sz w:val="24"/>
+          <w:szCs w:val="24"/>
+          <w:u w:val="single"/>
+        </w:rPr>
+        <w:t>Information</w:t>
+      </w:r>
+    </w:p>
+    <w:p>
+      <w:pPr>
+        <w:spacing w:line="480" w:lineRule="auto"/>
+        <w:rPr>
+          <w:rFonts w:ascii="Times New Roman" w:hAnsi="Times New Roman" w:cs="Times New Roman"/>
+          <w:sz w:val="24"/>
+          <w:szCs w:val="24"/>
+        </w:rPr>
+      </w:pPr>
+      <w:r>
+        <w:rPr>
+          <w:rFonts w:ascii="Times New Roman" w:hAnsi="Times New Roman" w:cs="Times New Roman"/>
+          <w:sz w:val="24"/>
+          <w:szCs w:val="24"/>
+        </w:rPr>
+        <w:tab/>
+        <w:t>Robot War will be developed by Group B1. The</w:t>
+      </w:r>
+      <w:r>
+        <w:rPr>
+          <w:rFonts w:ascii="Times New Roman" w:hAnsi="Times New Roman" w:cs="Times New Roman"/>
+          <w:sz w:val="24"/>
+          <w:szCs w:val="24"/>
+        </w:rPr>
+        <w:t xml:space="preserve"> group consists of five members:</w:t>
+      </w:r>
+      <w:r>
+        <w:rPr>
+          <w:rFonts w:ascii="Times New Roman" w:hAnsi="Times New Roman" w:cs="Times New Roman"/>
+          <w:sz w:val="24"/>
+          <w:szCs w:val="24"/>
+        </w:rPr>
+        <w:t xml:space="preserve"> Wynston Ramsay, Evan Snook, Adam Ronellenfitsch, Matthew Frisky, and Dylan Prefontaine. </w:t>
+      </w:r>
+    </w:p>
+    <w:p>
+      <w:pPr>
+        <w:spacing w:line="480" w:lineRule="auto"/>
+        <w:jc w:val="center"/>
+        <w:rPr>
+          <w:rFonts w:ascii="Times New Roman" w:hAnsi="Times New Roman" w:cs="Times New Roman"/>
+          <w:sz w:val="24"/>
+          <w:szCs w:val="24"/>
+        </w:rPr>
+      </w:pPr>
+      <w:r>
+        <w:rPr>
+          <w:rFonts w:ascii="Times New Roman" w:hAnsi="Times New Roman" w:cs="Times New Roman"/>
+          <w:sz w:val="24"/>
+          <w:szCs w:val="24"/>
+          <w:u w:val="single"/>
+        </w:rPr>
+        <w:t xml:space="preserve">Game </w:t>
+      </w:r>
+      <w:r>
+        <w:rPr>
+          <w:rFonts w:ascii="Times New Roman" w:hAnsi="Times New Roman" w:cs="Times New Roman"/>
+          <w:sz w:val="24"/>
+          <w:szCs w:val="24"/>
+          <w:u w:val="single"/>
+        </w:rPr>
+        <w:t>Summary</w:t>
       </w:r>
     </w:p>
     <w:p>
@@ -313,6 +373,255 @@
         </w:rPr>
         <w:t>Interfaces</w:t>
       </w:r>
+    </w:p>
+    <w:p>
+      <w:pPr>
+        <w:spacing w:line="480" w:lineRule="auto"/>
+        <w:rPr>
+          <w:rFonts w:ascii="Times New Roman" w:hAnsi="Times New Roman" w:cs="Times New Roman"/>
+          <w:sz w:val="24"/>
+          <w:szCs w:val="24"/>
+          <w:u w:val="single"/>
+        </w:rPr>
+      </w:pPr>
+      <w:r>
+        <w:rPr>
+          <w:rFonts w:ascii="Times New Roman" w:hAnsi="Times New Roman" w:cs="Times New Roman"/>
+          <w:sz w:val="24"/>
+          <w:szCs w:val="24"/>
+        </w:rPr>
+        <w:t>Main menu, create game screen, rules screen, stats screen, game board, and end game screen.</w:t>
+      </w:r>
+    </w:p>
+    <w:p>
+      <w:pPr>
+        <w:spacing w:line="480" w:lineRule="auto"/>
+        <w:jc w:val="center"/>
+        <w:rPr>
+          <w:rFonts w:ascii="Times New Roman" w:hAnsi="Times New Roman" w:cs="Times New Roman"/>
+          <w:sz w:val="24"/>
+          <w:szCs w:val="24"/>
+          <w:u w:val="single"/>
+        </w:rPr>
+      </w:pPr>
+      <w:r>
+        <w:rPr>
+          <w:rFonts w:ascii="Times New Roman" w:hAnsi="Times New Roman" w:cs="Times New Roman"/>
+          <w:sz w:val="24"/>
+          <w:szCs w:val="24"/>
+          <w:u w:val="single"/>
+        </w:rPr>
+        <w:t>System</w:t>
+      </w:r>
+    </w:p>
+    <w:p>
+      <w:pPr>
+        <w:spacing w:line="480" w:lineRule="auto"/>
+        <w:rPr>
+          <w:rFonts w:ascii="Times New Roman" w:hAnsi="Times New Roman" w:cs="Times New Roman"/>
+          <w:sz w:val="24"/>
+          <w:szCs w:val="24"/>
+        </w:rPr>
+      </w:pPr>
+      <w:r>
+        <w:rPr>
+          <w:rFonts w:ascii="Times New Roman" w:hAnsi="Times New Roman" w:cs="Times New Roman"/>
+          <w:sz w:val="24"/>
+          <w:szCs w:val="24"/>
+        </w:rPr>
+        <w:t xml:space="preserve">Sub-Systems: Librarian, Interpreter </w:t>
+      </w:r>
+    </w:p>
+    <w:p>
+      <w:pPr>
+        <w:spacing w:line="480" w:lineRule="auto"/>
+        <w:jc w:val="center"/>
+        <w:rPr>
+          <w:rFonts w:ascii="Times New Roman" w:hAnsi="Times New Roman" w:cs="Times New Roman"/>
+          <w:sz w:val="24"/>
+          <w:szCs w:val="24"/>
+          <w:u w:val="single"/>
+        </w:rPr>
+      </w:pPr>
+      <w:r>
+        <w:rPr>
+          <w:rFonts w:ascii="Times New Roman" w:hAnsi="Times New Roman" w:cs="Times New Roman"/>
+          <w:sz w:val="24"/>
+          <w:szCs w:val="24"/>
+          <w:u w:val="single"/>
+        </w:rPr>
+        <w:t>Actors and Actions</w:t>
+      </w:r>
+    </w:p>
+    <w:p>
+      <w:pPr>
+        <w:spacing w:line="480" w:lineRule="auto"/>
+        <w:rPr>
+          <w:rFonts w:ascii="Times New Roman" w:hAnsi="Times New Roman" w:cs="Times New Roman"/>
+          <w:sz w:val="24"/>
+          <w:szCs w:val="24"/>
+        </w:rPr>
+      </w:pPr>
+      <w:r>
+        <w:rPr>
+          <w:rFonts w:ascii="Times New Roman" w:hAnsi="Times New Roman" w:cs="Times New Roman"/>
+          <w:sz w:val="24"/>
+          <w:szCs w:val="24"/>
+        </w:rPr>
+        <w:tab/>
+        <w:t xml:space="preserve">Actors are entities outside the system that change or interface the system in a particular event. </w:t>
+      </w:r>
+      <w:r>
+        <w:rPr>
+          <w:rFonts w:ascii="Times New Roman" w:hAnsi="Times New Roman" w:cs="Times New Roman"/>
+          <w:sz w:val="24"/>
+          <w:szCs w:val="24"/>
+        </w:rPr>
+        <w:t xml:space="preserve">Actions are </w:t>
+      </w:r>
+    </w:p>
+    <w:p>
+      <w:pPr>
+        <w:spacing w:line="480" w:lineRule="auto"/>
+        <w:rPr>
+          <w:rFonts w:ascii="Times New Roman" w:hAnsi="Times New Roman" w:cs="Times New Roman"/>
+          <w:sz w:val="24"/>
+          <w:szCs w:val="24"/>
+        </w:rPr>
+      </w:pPr>
+      <w:r>
+        <w:rPr>
+          <w:rFonts w:ascii="Times New Roman" w:hAnsi="Times New Roman" w:cs="Times New Roman"/>
+          <w:sz w:val="24"/>
+          <w:szCs w:val="24"/>
+        </w:rPr>
+        <w:t>Player: command robot (shoot, move), end turn, create game, quit game</w:t>
+      </w:r>
+    </w:p>
+    <w:p>
+      <w:pPr>
+        <w:spacing w:line="480" w:lineRule="auto"/>
+        <w:rPr>
+          <w:rFonts w:ascii="Times New Roman" w:hAnsi="Times New Roman" w:cs="Times New Roman"/>
+          <w:sz w:val="24"/>
+          <w:szCs w:val="24"/>
+        </w:rPr>
+      </w:pPr>
+      <w:r>
+        <w:rPr>
+          <w:rFonts w:ascii="Times New Roman" w:hAnsi="Times New Roman" w:cs="Times New Roman"/>
+          <w:sz w:val="24"/>
+          <w:szCs w:val="24"/>
+        </w:rPr>
+        <w:t>Menu Operator: start, rules, stats, quit</w:t>
+      </w:r>
+    </w:p>
+    <w:p>
+      <w:pPr>
+        <w:spacing w:line="480" w:lineRule="auto"/>
+        <w:rPr>
+          <w:rFonts w:ascii="Times New Roman" w:hAnsi="Times New Roman" w:cs="Times New Roman"/>
+          <w:sz w:val="24"/>
+          <w:szCs w:val="24"/>
+        </w:rPr>
+      </w:pPr>
+      <w:r>
+        <w:rPr>
+          <w:rFonts w:ascii="Times New Roman" w:hAnsi="Times New Roman" w:cs="Times New Roman"/>
+          <w:sz w:val="24"/>
+          <w:szCs w:val="24"/>
+        </w:rPr>
+        <w:t xml:space="preserve">Observer: </w:t>
+      </w:r>
+      <w:r>
+        <w:rPr>
+          <w:rFonts w:ascii="Times New Roman" w:hAnsi="Times New Roman" w:cs="Times New Roman"/>
+          <w:sz w:val="24"/>
+          <w:szCs w:val="24"/>
+        </w:rPr>
+        <w:t>spectator options (pause, next turn, vision, robot turn timer)</w:t>
+      </w:r>
+    </w:p>
+    <w:p>
+      <w:pPr>
+        <w:spacing w:line="480" w:lineRule="auto"/>
+        <w:rPr>
+          <w:rFonts w:ascii="Times New Roman" w:hAnsi="Times New Roman" w:cs="Times New Roman"/>
+          <w:sz w:val="24"/>
+          <w:szCs w:val="24"/>
+        </w:rPr>
+      </w:pPr>
+      <w:r>
+        <w:rPr>
+          <w:rFonts w:ascii="Times New Roman" w:hAnsi="Times New Roman" w:cs="Times New Roman"/>
+          <w:sz w:val="24"/>
+          <w:szCs w:val="24"/>
+        </w:rPr>
+        <w:t>Time: end turn</w:t>
+      </w:r>
+    </w:p>
+    <w:p>
+      <w:pPr>
+        <w:spacing w:line="480" w:lineRule="auto"/>
+        <w:rPr>
+          <w:rFonts w:ascii="Times New Roman" w:hAnsi="Times New Roman" w:cs="Times New Roman"/>
+          <w:sz w:val="24"/>
+          <w:szCs w:val="24"/>
+        </w:rPr>
+      </w:pPr>
+      <w:r>
+        <w:rPr>
+          <w:rFonts w:ascii="Times New Roman" w:hAnsi="Times New Roman" w:cs="Times New Roman"/>
+          <w:sz w:val="24"/>
+          <w:szCs w:val="24"/>
+        </w:rPr>
+        <w:t>Robot Librarian (A.I.): command robot (shoot, move)</w:t>
+      </w:r>
+    </w:p>
+    <w:p>
+      <w:pPr>
+        <w:spacing w:line="480" w:lineRule="auto"/>
+        <w:jc w:val="center"/>
+        <w:rPr>
+          <w:rFonts w:ascii="Times New Roman" w:hAnsi="Times New Roman" w:cs="Times New Roman"/>
+          <w:sz w:val="24"/>
+          <w:szCs w:val="24"/>
+          <w:u w:val="single"/>
+        </w:rPr>
+      </w:pPr>
+      <w:r>
+        <w:rPr>
+          <w:rFonts w:ascii="Times New Roman" w:hAnsi="Times New Roman" w:cs="Times New Roman"/>
+          <w:sz w:val="24"/>
+          <w:szCs w:val="24"/>
+          <w:u w:val="single"/>
+        </w:rPr>
+        <w:t>Scenarios</w:t>
+      </w:r>
+    </w:p>
+    <w:p>
+      <w:pPr>
+        <w:spacing w:line="480" w:lineRule="auto"/>
+        <w:jc w:val="center"/>
+        <w:rPr>
+          <w:rFonts w:ascii="Times New Roman" w:hAnsi="Times New Roman" w:cs="Times New Roman"/>
+          <w:sz w:val="24"/>
+          <w:szCs w:val="24"/>
+          <w:u w:val="single"/>
+        </w:rPr>
+      </w:pPr>
+    </w:p>
+    <w:p>
+      <w:pPr>
+        <w:spacing w:line="480" w:lineRule="auto"/>
+        <w:jc w:val="center"/>
+        <w:rPr>
+          <w:rFonts w:ascii="Times New Roman" w:hAnsi="Times New Roman" w:cs="Times New Roman"/>
+          <w:sz w:val="24"/>
+          <w:szCs w:val="24"/>
+          <w:u w:val="single"/>
+        </w:rPr>
+      </w:pPr>
       <w:bookmarkStart w:id="0" w:name="_GoBack"/>
       <w:bookmarkEnd w:id="0"/>
     </w:p>
@@ -334,87 +643,51 @@
           <w:szCs w:val="24"/>
           <w:u w:val="single"/>
         </w:rPr>
-        <w:t xml:space="preserve">Actors </w:t>
-      </w:r>
-    </w:p>
-    <w:p>
-      <w:pPr>
-        <w:spacing w:line="480" w:lineRule="auto"/>
-        <w:jc w:val="center"/>
-        <w:rPr>
-          <w:rFonts w:ascii="Times New Roman" w:hAnsi="Times New Roman" w:cs="Times New Roman"/>
-          <w:sz w:val="24"/>
-          <w:szCs w:val="24"/>
-        </w:rPr>
-      </w:pPr>
-      <w:r>
-        <w:rPr>
-          <w:rFonts w:ascii="Times New Roman" w:hAnsi="Times New Roman" w:cs="Times New Roman"/>
-          <w:sz w:val="24"/>
-          <w:szCs w:val="24"/>
-        </w:rPr>
-        <w:t>Player, Menu Operator, Time, Observer, A.I.</w:t>
-      </w:r>
-    </w:p>
-    <w:p>
-      <w:pPr>
-        <w:spacing w:line="480" w:lineRule="auto"/>
-        <w:jc w:val="center"/>
-        <w:rPr>
-          <w:rFonts w:ascii="Times New Roman" w:hAnsi="Times New Roman" w:cs="Times New Roman"/>
-          <w:sz w:val="24"/>
-          <w:szCs w:val="24"/>
-          <w:u w:val="single"/>
-        </w:rPr>
-      </w:pPr>
-      <w:r>
-        <w:rPr>
-          <w:rFonts w:ascii="Times New Roman" w:hAnsi="Times New Roman" w:cs="Times New Roman"/>
-          <w:sz w:val="24"/>
-          <w:szCs w:val="24"/>
-          <w:u w:val="single"/>
-        </w:rPr>
-        <w:t>Actions</w:t>
-      </w:r>
-    </w:p>
-    <w:p>
-      <w:pPr>
-        <w:spacing w:line="480" w:lineRule="auto"/>
-        <w:jc w:val="center"/>
-        <w:rPr>
-          <w:rFonts w:ascii="Times New Roman" w:hAnsi="Times New Roman" w:cs="Times New Roman"/>
-          <w:sz w:val="24"/>
-          <w:szCs w:val="24"/>
-        </w:rPr>
-      </w:pPr>
-      <w:r>
-        <w:rPr>
-          <w:rFonts w:ascii="Times New Roman" w:hAnsi="Times New Roman" w:cs="Times New Roman"/>
-          <w:sz w:val="24"/>
-          <w:szCs w:val="24"/>
-        </w:rPr>
-        <w:t>Command robot (shoot move), end turn, quit, spectate options</w:t>
-      </w:r>
-    </w:p>
-    <w:p>
-      <w:pPr>
-        <w:spacing w:line="480" w:lineRule="auto"/>
-        <w:jc w:val="center"/>
-        <w:rPr>
-          <w:rFonts w:ascii="Times New Roman" w:hAnsi="Times New Roman" w:cs="Times New Roman"/>
-          <w:sz w:val="24"/>
-          <w:szCs w:val="24"/>
-          <w:u w:val="single"/>
-        </w:rPr>
-      </w:pPr>
-      <w:r>
-        <w:rPr>
-          <w:rFonts w:ascii="Times New Roman" w:hAnsi="Times New Roman" w:cs="Times New Roman"/>
-          <w:sz w:val="24"/>
-          <w:szCs w:val="24"/>
-          <w:u w:val="single"/>
-        </w:rPr>
-        <w:t>Hardware/Software Platform</w:t>
+        <w:lastRenderedPageBreak/>
+        <w:t>Platform</w:t>
+      </w:r>
+    </w:p>
+    <w:p>
+      <w:pPr>
+        <w:spacing w:line="480" w:lineRule="auto"/>
+        <w:rPr>
+          <w:rFonts w:ascii="Times New Roman" w:hAnsi="Times New Roman" w:cs="Times New Roman"/>
+          <w:sz w:val="24"/>
+          <w:szCs w:val="24"/>
+        </w:rPr>
+      </w:pPr>
+      <w:r>
+        <w:rPr>
+          <w:rFonts w:ascii="Times New Roman" w:hAnsi="Times New Roman" w:cs="Times New Roman"/>
+          <w:sz w:val="24"/>
+          <w:szCs w:val="24"/>
+        </w:rPr>
+        <w:tab/>
+        <w:t xml:space="preserve">This piece of software will be developed using a specific platform of other programs and software that meet the group’s needs. The hardware this game is designed for will be on the Tuxworld computers in the Spinks Laboratory of the University of Saskatchewan. The game will be designed, and implemented using software that help make completing a task easier. The main software used will be: GitLab for version control, JSON for structuring data, Microsoft Word for creating documents, Discord for group communication, Gliffy for sequence diagrams, </w:t>
+      </w:r>
+      <w:r>
+        <w:rPr>
+          <w:rFonts w:ascii="Times New Roman" w:hAnsi="Times New Roman" w:cs="Times New Roman"/>
+          <w:sz w:val="24"/>
+          <w:szCs w:val="24"/>
+        </w:rPr>
+        <w:t xml:space="preserve">Sublime for text editing, </w:t>
+      </w:r>
+      <w:r>
+        <w:rPr>
+          <w:rFonts w:ascii="Times New Roman" w:hAnsi="Times New Roman" w:cs="Times New Roman"/>
+          <w:sz w:val="24"/>
+          <w:szCs w:val="24"/>
+        </w:rPr>
+        <w:t xml:space="preserve">and either Netbeans or Eclipse to server as an IDE. </w:t>
+      </w:r>
+      <w:r>
+        <w:rPr>
+          <w:rFonts w:ascii="Times New Roman" w:hAnsi="Times New Roman" w:cs="Times New Roman"/>
+          <w:sz w:val="24"/>
+          <w:szCs w:val="24"/>
+        </w:rPr>
+        <w:t xml:space="preserve">Java and JavaSwing will be the language used to develop most of the game. The only thing that Java will not be used for is artificial intelligence decision making, which will be done with Forth. </w:t>
       </w:r>
     </w:p>
     <w:p>
@@ -437,269 +710,6 @@
         </w:rPr>
         <w:t>Executive Summary</w:t>
       </w:r>
-    </w:p>
-    <w:p>
-      <w:pPr>
-        <w:spacing w:line="480" w:lineRule="auto"/>
-        <w:jc w:val="center"/>
-        <w:rPr>
-          <w:rFonts w:ascii="Times New Roman" w:hAnsi="Times New Roman" w:cs="Times New Roman"/>
-          <w:sz w:val="24"/>
-          <w:szCs w:val="24"/>
-          <w:u w:val="single"/>
-        </w:rPr>
-      </w:pPr>
-    </w:p>
-    <w:p>
-      <w:pPr>
-        <w:spacing w:line="480" w:lineRule="auto"/>
-        <w:jc w:val="center"/>
-        <w:rPr>
-          <w:rFonts w:ascii="Times New Roman" w:hAnsi="Times New Roman" w:cs="Times New Roman"/>
-          <w:sz w:val="24"/>
-          <w:szCs w:val="24"/>
-          <w:u w:val="single"/>
-        </w:rPr>
-      </w:pPr>
-    </w:p>
-    <w:p>
-      <w:pPr>
-        <w:spacing w:line="480" w:lineRule="auto"/>
-        <w:jc w:val="center"/>
-        <w:rPr>
-          <w:rFonts w:ascii="Times New Roman" w:hAnsi="Times New Roman" w:cs="Times New Roman"/>
-          <w:sz w:val="24"/>
-          <w:szCs w:val="24"/>
-          <w:u w:val="single"/>
-        </w:rPr>
-      </w:pPr>
-    </w:p>
-    <w:p>
-      <w:pPr>
-        <w:spacing w:line="480" w:lineRule="auto"/>
-        <w:jc w:val="center"/>
-        <w:rPr>
-          <w:rFonts w:ascii="Times New Roman" w:hAnsi="Times New Roman" w:cs="Times New Roman"/>
-          <w:sz w:val="24"/>
-          <w:szCs w:val="24"/>
-          <w:u w:val="single"/>
-        </w:rPr>
-      </w:pPr>
-    </w:p>
-    <w:p>
-      <w:pPr>
-        <w:spacing w:line="480" w:lineRule="auto"/>
-        <w:jc w:val="center"/>
-        <w:rPr>
-          <w:rFonts w:ascii="Times New Roman" w:hAnsi="Times New Roman" w:cs="Times New Roman"/>
-          <w:sz w:val="24"/>
-          <w:szCs w:val="24"/>
-          <w:u w:val="single"/>
-        </w:rPr>
-      </w:pPr>
-    </w:p>
-    <w:p>
-      <w:pPr>
-        <w:spacing w:line="480" w:lineRule="auto"/>
-        <w:jc w:val="center"/>
-        <w:rPr>
-          <w:rFonts w:ascii="Times New Roman" w:hAnsi="Times New Roman" w:cs="Times New Roman"/>
-          <w:sz w:val="24"/>
-          <w:szCs w:val="24"/>
-          <w:u w:val="single"/>
-        </w:rPr>
-      </w:pPr>
-    </w:p>
-    <w:p>
-      <w:pPr>
-        <w:spacing w:line="480" w:lineRule="auto"/>
-        <w:jc w:val="center"/>
-        <w:rPr>
-          <w:rFonts w:ascii="Times New Roman" w:hAnsi="Times New Roman" w:cs="Times New Roman"/>
-          <w:sz w:val="24"/>
-          <w:szCs w:val="24"/>
-          <w:u w:val="single"/>
-        </w:rPr>
-      </w:pPr>
-    </w:p>
-    <w:p>
-      <w:pPr>
-        <w:spacing w:line="480" w:lineRule="auto"/>
-        <w:jc w:val="center"/>
-        <w:rPr>
-          <w:rFonts w:ascii="Times New Roman" w:hAnsi="Times New Roman" w:cs="Times New Roman"/>
-          <w:sz w:val="24"/>
-          <w:szCs w:val="24"/>
-          <w:u w:val="single"/>
-        </w:rPr>
-      </w:pPr>
-    </w:p>
-    <w:p>
-      <w:pPr>
-        <w:spacing w:line="480" w:lineRule="auto"/>
-        <w:jc w:val="center"/>
-        <w:rPr>
-          <w:rFonts w:ascii="Times New Roman" w:hAnsi="Times New Roman" w:cs="Times New Roman"/>
-          <w:sz w:val="24"/>
-          <w:szCs w:val="24"/>
-          <w:u w:val="single"/>
-        </w:rPr>
-      </w:pPr>
-    </w:p>
-    <w:p>
-      <w:pPr>
-        <w:spacing w:line="480" w:lineRule="auto"/>
-        <w:jc w:val="center"/>
-        <w:rPr>
-          <w:rFonts w:ascii="Times New Roman" w:hAnsi="Times New Roman" w:cs="Times New Roman"/>
-          <w:sz w:val="24"/>
-          <w:szCs w:val="24"/>
-          <w:u w:val="single"/>
-        </w:rPr>
-      </w:pPr>
-    </w:p>
-    <w:p>
-      <w:pPr>
-        <w:spacing w:line="480" w:lineRule="auto"/>
-        <w:jc w:val="center"/>
-        <w:rPr>
-          <w:rFonts w:ascii="Times New Roman" w:hAnsi="Times New Roman" w:cs="Times New Roman"/>
-          <w:sz w:val="24"/>
-          <w:szCs w:val="24"/>
-          <w:u w:val="single"/>
-        </w:rPr>
-      </w:pPr>
-    </w:p>
-    <w:p>
-      <w:pPr>
-        <w:spacing w:line="480" w:lineRule="auto"/>
-        <w:jc w:val="center"/>
-        <w:rPr>
-          <w:rFonts w:ascii="Times New Roman" w:hAnsi="Times New Roman" w:cs="Times New Roman"/>
-          <w:sz w:val="24"/>
-          <w:szCs w:val="24"/>
-          <w:u w:val="single"/>
-        </w:rPr>
-      </w:pPr>
-    </w:p>
-    <w:p>
-      <w:pPr>
-        <w:spacing w:line="480" w:lineRule="auto"/>
-        <w:jc w:val="center"/>
-        <w:rPr>
-          <w:rFonts w:ascii="Times New Roman" w:hAnsi="Times New Roman" w:cs="Times New Roman"/>
-          <w:sz w:val="24"/>
-          <w:szCs w:val="24"/>
-          <w:u w:val="single"/>
-        </w:rPr>
-      </w:pPr>
-    </w:p>
-    <w:p>
-      <w:pPr>
-        <w:spacing w:line="480" w:lineRule="auto"/>
-        <w:jc w:val="center"/>
-        <w:rPr>
-          <w:rFonts w:ascii="Times New Roman" w:hAnsi="Times New Roman" w:cs="Times New Roman"/>
-          <w:sz w:val="24"/>
-          <w:szCs w:val="24"/>
-          <w:u w:val="single"/>
-        </w:rPr>
-      </w:pPr>
-    </w:p>
-    <w:p>
-      <w:pPr>
-        <w:spacing w:line="480" w:lineRule="auto"/>
-        <w:jc w:val="center"/>
-        <w:rPr>
-          <w:rFonts w:ascii="Times New Roman" w:hAnsi="Times New Roman" w:cs="Times New Roman"/>
-          <w:sz w:val="24"/>
-          <w:szCs w:val="24"/>
-          <w:u w:val="single"/>
-        </w:rPr>
-      </w:pPr>
-    </w:p>
-    <w:p>
-      <w:pPr>
-        <w:spacing w:line="480" w:lineRule="auto"/>
-        <w:jc w:val="center"/>
-        <w:rPr>
-          <w:rFonts w:ascii="Times New Roman" w:hAnsi="Times New Roman" w:cs="Times New Roman"/>
-          <w:sz w:val="24"/>
-          <w:szCs w:val="24"/>
-          <w:u w:val="single"/>
-        </w:rPr>
-      </w:pPr>
-    </w:p>
-    <w:p>
-      <w:pPr>
-        <w:spacing w:line="480" w:lineRule="auto"/>
-        <w:jc w:val="center"/>
-        <w:rPr>
-          <w:rFonts w:ascii="Times New Roman" w:hAnsi="Times New Roman" w:cs="Times New Roman"/>
-          <w:sz w:val="24"/>
-          <w:szCs w:val="24"/>
-          <w:u w:val="single"/>
-        </w:rPr>
-      </w:pPr>
-    </w:p>
-    <w:p>
-      <w:pPr>
-        <w:spacing w:line="480" w:lineRule="auto"/>
-        <w:jc w:val="center"/>
-        <w:rPr>
-          <w:rFonts w:ascii="Times New Roman" w:hAnsi="Times New Roman" w:cs="Times New Roman"/>
-          <w:sz w:val="24"/>
-          <w:szCs w:val="24"/>
-          <w:u w:val="single"/>
-        </w:rPr>
-      </w:pPr>
-    </w:p>
-    <w:p>
-      <w:pPr>
-        <w:spacing w:line="480" w:lineRule="auto"/>
-        <w:jc w:val="center"/>
-        <w:rPr>
-          <w:rFonts w:ascii="Times New Roman" w:hAnsi="Times New Roman" w:cs="Times New Roman"/>
-          <w:sz w:val="24"/>
-          <w:szCs w:val="24"/>
-          <w:u w:val="single"/>
-        </w:rPr>
-      </w:pPr>
-    </w:p>
-    <w:p>
-      <w:pPr>
-        <w:spacing w:line="480" w:lineRule="auto"/>
-        <w:jc w:val="center"/>
-        <w:rPr>
-          <w:rFonts w:ascii="Times New Roman" w:hAnsi="Times New Roman" w:cs="Times New Roman"/>
-          <w:sz w:val="24"/>
-          <w:szCs w:val="24"/>
-          <w:u w:val="single"/>
-        </w:rPr>
-      </w:pPr>
-    </w:p>
-    <w:p>
-      <w:pPr>
-        <w:spacing w:line="480" w:lineRule="auto"/>
-        <w:jc w:val="center"/>
-        <w:rPr>
-          <w:rFonts w:ascii="Times New Roman" w:hAnsi="Times New Roman" w:cs="Times New Roman"/>
-          <w:sz w:val="24"/>
-          <w:szCs w:val="24"/>
-          <w:u w:val="single"/>
-        </w:rPr>
-      </w:pPr>
-    </w:p>
-    <w:p>
-      <w:pPr>
-        <w:spacing w:line="480" w:lineRule="auto"/>
-        <w:rPr>
-          <w:rFonts w:ascii="Times New Roman" w:hAnsi="Times New Roman" w:cs="Times New Roman"/>
-          <w:sz w:val="24"/>
-          <w:szCs w:val="24"/>
-          <w:u w:val="single"/>
-        </w:rPr>
-      </w:pPr>
     </w:p>
     <w:sectPr>
       <w:pgSz w:w="12240" w:h="15840"/>

</xml_diff>

<commit_message>
Added a rough game description and reworded Group Information
</commit_message>
<xml_diff>
--- a/DesignRequirements/requirementsDocument.docx
+++ b/DesignRequirements/requirementsDocument.docx
@@ -102,13 +102,41 @@
           <w:szCs w:val="24"/>
         </w:rPr>
       </w:pPr>
-      <w:r>
-        <w:rPr>
-          <w:rFonts w:ascii="Times New Roman" w:hAnsi="Times New Roman" w:cs="Times New Roman"/>
-          <w:sz w:val="24"/>
-          <w:szCs w:val="24"/>
-        </w:rPr>
-        <w:t xml:space="preserve">Wynston Ramsay, Evan Snook, Adam Ronellenfitsch, </w:t>
+      <w:proofErr w:type="spellStart"/>
+      <w:r>
+        <w:rPr>
+          <w:rFonts w:ascii="Times New Roman" w:hAnsi="Times New Roman" w:cs="Times New Roman"/>
+          <w:sz w:val="24"/>
+          <w:szCs w:val="24"/>
+        </w:rPr>
+        <w:t>Wynston</w:t>
+      </w:r>
+      <w:proofErr w:type="spellEnd"/>
+      <w:r>
+        <w:rPr>
+          <w:rFonts w:ascii="Times New Roman" w:hAnsi="Times New Roman" w:cs="Times New Roman"/>
+          <w:sz w:val="24"/>
+          <w:szCs w:val="24"/>
+        </w:rPr>
+        <w:t xml:space="preserve"> Ramsay, Evan Snook, Adam </w:t>
+      </w:r>
+      <w:proofErr w:type="spellStart"/>
+      <w:r>
+        <w:rPr>
+          <w:rFonts w:ascii="Times New Roman" w:hAnsi="Times New Roman" w:cs="Times New Roman"/>
+          <w:sz w:val="24"/>
+          <w:szCs w:val="24"/>
+        </w:rPr>
+        <w:t>Ronellenfitsch</w:t>
+      </w:r>
+      <w:proofErr w:type="spellEnd"/>
+      <w:r>
+        <w:rPr>
+          <w:rFonts w:ascii="Times New Roman" w:hAnsi="Times New Roman" w:cs="Times New Roman"/>
+          <w:sz w:val="24"/>
+          <w:szCs w:val="24"/>
+        </w:rPr>
+        <w:t xml:space="preserve">, </w:t>
       </w:r>
     </w:p>
     <w:p>
@@ -127,28 +155,40 @@
           <w:sz w:val="24"/>
           <w:szCs w:val="24"/>
         </w:rPr>
-        <w:t>Matthew Frisky, and Dylan Prefontaine</w:t>
-      </w:r>
-    </w:p>
-    <w:p>
-      <w:pPr>
-        <w:spacing w:line="480" w:lineRule="auto"/>
-        <w:rPr>
-          <w:rFonts w:ascii="Times New Roman" w:hAnsi="Times New Roman" w:cs="Times New Roman"/>
-          <w:sz w:val="24"/>
-          <w:szCs w:val="24"/>
-        </w:rPr>
-      </w:pPr>
-    </w:p>
-    <w:p>
-      <w:pPr>
-        <w:spacing w:line="480" w:lineRule="auto"/>
-        <w:rPr>
-          <w:rFonts w:ascii="Times New Roman" w:hAnsi="Times New Roman" w:cs="Times New Roman"/>
-          <w:sz w:val="24"/>
-          <w:szCs w:val="24"/>
-        </w:rPr>
-      </w:pPr>
+        <w:t xml:space="preserve">Matthew Frisky, and Dylan </w:t>
+      </w:r>
+      <w:proofErr w:type="spellStart"/>
+      <w:r>
+        <w:rPr>
+          <w:rFonts w:ascii="Times New Roman" w:hAnsi="Times New Roman" w:cs="Times New Roman"/>
+          <w:sz w:val="24"/>
+          <w:szCs w:val="24"/>
+        </w:rPr>
+        <w:t>Prefontaine</w:t>
+      </w:r>
+      <w:proofErr w:type="spellEnd"/>
+    </w:p>
+    <w:p>
+      <w:pPr>
+        <w:spacing w:line="480" w:lineRule="auto"/>
+        <w:rPr>
+          <w:rFonts w:ascii="Times New Roman" w:hAnsi="Times New Roman" w:cs="Times New Roman"/>
+          <w:sz w:val="24"/>
+          <w:szCs w:val="24"/>
+        </w:rPr>
+      </w:pPr>
+    </w:p>
+    <w:p>
+      <w:pPr>
+        <w:spacing w:line="480" w:lineRule="auto"/>
+        <w:rPr>
+          <w:rFonts w:ascii="Times New Roman" w:hAnsi="Times New Roman" w:cs="Times New Roman"/>
+          <w:sz w:val="24"/>
+          <w:szCs w:val="24"/>
+        </w:rPr>
+      </w:pPr>
+      <w:bookmarkStart w:id="0" w:name="_GoBack"/>
+      <w:bookmarkEnd w:id="0"/>
     </w:p>
     <w:p>
       <w:pPr>
@@ -215,8 +255,18 @@
           <w:sz w:val="24"/>
           <w:szCs w:val="24"/>
         </w:rPr>
-        <w:t>Professor Chris Dutchyn</w:t>
-      </w:r>
+        <w:t xml:space="preserve">Professor Chris </w:t>
+      </w:r>
+      <w:proofErr w:type="spellStart"/>
+      <w:r>
+        <w:rPr>
+          <w:rFonts w:ascii="Times New Roman" w:hAnsi="Times New Roman" w:cs="Times New Roman"/>
+          <w:sz w:val="24"/>
+          <w:szCs w:val="24"/>
+        </w:rPr>
+        <w:t>Dutchyn</w:t>
+      </w:r>
+      <w:proofErr w:type="spellEnd"/>
     </w:p>
     <w:p>
       <w:pPr>
@@ -261,7 +311,6 @@
     <w:p>
       <w:pPr>
         <w:spacing w:line="480" w:lineRule="auto"/>
-        <w:jc w:val="center"/>
         <w:rPr>
           <w:rFonts w:ascii="Times New Roman" w:hAnsi="Times New Roman" w:cs="Times New Roman"/>
           <w:sz w:val="24"/>
@@ -305,7 +354,38 @@
           <w:szCs w:val="24"/>
         </w:rPr>
         <w:tab/>
-        <w:t>Robot War will be developed by Group B1. The</w:t>
+      </w:r>
+      <w:r>
+        <w:rPr>
+          <w:rFonts w:ascii="Times New Roman" w:hAnsi="Times New Roman" w:cs="Times New Roman"/>
+          <w:sz w:val="24"/>
+          <w:szCs w:val="24"/>
+        </w:rPr>
+        <w:t xml:space="preserve">Group B1 will be developing and implementing the </w:t>
+      </w:r>
+      <w:r>
+        <w:rPr>
+          <w:rFonts w:ascii="Times New Roman" w:hAnsi="Times New Roman" w:cs="Times New Roman"/>
+          <w:sz w:val="24"/>
+          <w:szCs w:val="24"/>
+        </w:rPr>
+        <w:t>Robot War</w:t>
+      </w:r>
+      <w:r>
+        <w:rPr>
+          <w:rFonts w:ascii="Times New Roman" w:hAnsi="Times New Roman" w:cs="Times New Roman"/>
+          <w:sz w:val="24"/>
+          <w:szCs w:val="24"/>
+        </w:rPr>
+        <w:t xml:space="preserve"> game described below</w:t>
+      </w:r>
+      <w:r>
+        <w:rPr>
+          <w:rFonts w:ascii="Times New Roman" w:hAnsi="Times New Roman" w:cs="Times New Roman"/>
+          <w:sz w:val="24"/>
+          <w:szCs w:val="24"/>
+        </w:rPr>
+        <w:t>. The</w:t>
       </w:r>
       <w:r>
         <w:rPr>
@@ -321,13 +401,66 @@
           <w:sz w:val="24"/>
           <w:szCs w:val="24"/>
         </w:rPr>
-        <w:t xml:space="preserve"> Wynston Ramsay, Evan Snook, Adam Ronellenfitsch, Matthew Frisky, and Dylan Prefontaine. </w:t>
-      </w:r>
-    </w:p>
-    <w:p>
-      <w:pPr>
-        <w:spacing w:line="480" w:lineRule="auto"/>
-        <w:jc w:val="center"/>
+        <w:t xml:space="preserve"> </w:t>
+      </w:r>
+      <w:proofErr w:type="spellStart"/>
+      <w:r>
+        <w:rPr>
+          <w:rFonts w:ascii="Times New Roman" w:hAnsi="Times New Roman" w:cs="Times New Roman"/>
+          <w:sz w:val="24"/>
+          <w:szCs w:val="24"/>
+        </w:rPr>
+        <w:t>Wynston</w:t>
+      </w:r>
+      <w:proofErr w:type="spellEnd"/>
+      <w:r>
+        <w:rPr>
+          <w:rFonts w:ascii="Times New Roman" w:hAnsi="Times New Roman" w:cs="Times New Roman"/>
+          <w:sz w:val="24"/>
+          <w:szCs w:val="24"/>
+        </w:rPr>
+        <w:t xml:space="preserve"> Ramsay, Evan Snook, Adam </w:t>
+      </w:r>
+      <w:proofErr w:type="spellStart"/>
+      <w:r>
+        <w:rPr>
+          <w:rFonts w:ascii="Times New Roman" w:hAnsi="Times New Roman" w:cs="Times New Roman"/>
+          <w:sz w:val="24"/>
+          <w:szCs w:val="24"/>
+        </w:rPr>
+        <w:t>Ronellenfitsch</w:t>
+      </w:r>
+      <w:proofErr w:type="spellEnd"/>
+      <w:r>
+        <w:rPr>
+          <w:rFonts w:ascii="Times New Roman" w:hAnsi="Times New Roman" w:cs="Times New Roman"/>
+          <w:sz w:val="24"/>
+          <w:szCs w:val="24"/>
+        </w:rPr>
+        <w:t xml:space="preserve">, Matthew Frisky, and Dylan </w:t>
+      </w:r>
+      <w:proofErr w:type="spellStart"/>
+      <w:r>
+        <w:rPr>
+          <w:rFonts w:ascii="Times New Roman" w:hAnsi="Times New Roman" w:cs="Times New Roman"/>
+          <w:sz w:val="24"/>
+          <w:szCs w:val="24"/>
+        </w:rPr>
+        <w:t>Prefontaine</w:t>
+      </w:r>
+      <w:proofErr w:type="spellEnd"/>
+      <w:r>
+        <w:rPr>
+          <w:rFonts w:ascii="Times New Roman" w:hAnsi="Times New Roman" w:cs="Times New Roman"/>
+          <w:sz w:val="24"/>
+          <w:szCs w:val="24"/>
+        </w:rPr>
+        <w:t xml:space="preserve">. </w:t>
+      </w:r>
+    </w:p>
+    <w:p>
+      <w:pPr>
+        <w:spacing w:line="480" w:lineRule="auto"/>
         <w:rPr>
           <w:rFonts w:ascii="Times New Roman" w:hAnsi="Times New Roman" w:cs="Times New Roman"/>
           <w:sz w:val="24"/>
@@ -356,7 +489,65 @@
     <w:p>
       <w:pPr>
         <w:spacing w:line="480" w:lineRule="auto"/>
-        <w:jc w:val="center"/>
+        <w:ind w:firstLine="720"/>
+        <w:rPr>
+          <w:rFonts w:ascii="Times New Roman" w:hAnsi="Times New Roman" w:cs="Times New Roman"/>
+          <w:sz w:val="24"/>
+          <w:szCs w:val="24"/>
+          <w:lang w:val="en-US"/>
+        </w:rPr>
+      </w:pPr>
+      <w:r>
+        <w:rPr>
+          <w:rFonts w:ascii="Times New Roman" w:hAnsi="Times New Roman" w:cs="Times New Roman"/>
+          <w:sz w:val="24"/>
+          <w:szCs w:val="24"/>
+          <w:lang w:val="en-US"/>
+        </w:rPr>
+        <w:t xml:space="preserve">Robot War is a two, three or six player turn-based strategy game in which the goal is to be the player with the last unit(s) standing. Each player begins on a designated tile on the board with their three units, each with slightly different properties. A scout which can move 3 spaces, has an attack range of 2, health of 1 and deals 1 damage on attack, a sniper which can move 2 spaces, has an attack range of 3, health of 2 and deals 2 damage, and a tank which can move 1 space, has an attack range of 1, health of 3 and deals 3 damage. Players can move and shoot in any order, but they cannot exceed their unit’s maximum move distance in their turn. The red player starts the game using their scout, they may move and shoot any units within its range, then the next player to reds left does the same and this continues until it is reds turn again. Red then continues by controlling his sniper unit, the other players follow in order and finally red moves their tank unit. This process repeats until there is only one </w:t>
+      </w:r>
+      <w:proofErr w:type="spellStart"/>
+      <w:r>
+        <w:rPr>
+          <w:rFonts w:ascii="Times New Roman" w:hAnsi="Times New Roman" w:cs="Times New Roman"/>
+          <w:sz w:val="24"/>
+          <w:szCs w:val="24"/>
+          <w:lang w:val="en-US"/>
+        </w:rPr>
+        <w:t>colour</w:t>
+      </w:r>
+      <w:proofErr w:type="spellEnd"/>
+      <w:r>
+        <w:rPr>
+          <w:rFonts w:ascii="Times New Roman" w:hAnsi="Times New Roman" w:cs="Times New Roman"/>
+          <w:sz w:val="24"/>
+          <w:szCs w:val="24"/>
+          <w:lang w:val="en-US"/>
+        </w:rPr>
+        <w:t xml:space="preserve"> standing</w:t>
+      </w:r>
+      <w:r>
+        <w:rPr>
+          <w:rFonts w:ascii="Times New Roman" w:hAnsi="Times New Roman" w:cs="Times New Roman"/>
+          <w:sz w:val="24"/>
+          <w:szCs w:val="24"/>
+          <w:lang w:val="en-US"/>
+        </w:rPr>
+        <w:t xml:space="preserve"> who becomes the winner</w:t>
+      </w:r>
+      <w:r>
+        <w:rPr>
+          <w:rFonts w:ascii="Times New Roman" w:hAnsi="Times New Roman" w:cs="Times New Roman"/>
+          <w:sz w:val="24"/>
+          <w:szCs w:val="24"/>
+          <w:lang w:val="en-US"/>
+        </w:rPr>
+        <w:t>.</w:t>
+      </w:r>
+    </w:p>
+    <w:p>
+      <w:pPr>
+        <w:spacing w:line="480" w:lineRule="auto"/>
         <w:rPr>
           <w:rFonts w:ascii="Times New Roman" w:hAnsi="Times New Roman" w:cs="Times New Roman"/>
           <w:sz w:val="24"/>
@@ -396,7 +587,6 @@
     <w:p>
       <w:pPr>
         <w:spacing w:line="480" w:lineRule="auto"/>
-        <w:jc w:val="center"/>
         <w:rPr>
           <w:rFonts w:ascii="Times New Roman" w:hAnsi="Times New Roman" w:cs="Times New Roman"/>
           <w:sz w:val="24"/>
@@ -435,21 +625,21 @@
     <w:p>
       <w:pPr>
         <w:spacing w:line="480" w:lineRule="auto"/>
-        <w:jc w:val="center"/>
-        <w:rPr>
-          <w:rFonts w:ascii="Times New Roman" w:hAnsi="Times New Roman" w:cs="Times New Roman"/>
-          <w:sz w:val="24"/>
-          <w:szCs w:val="24"/>
-          <w:u w:val="single"/>
-        </w:rPr>
-      </w:pPr>
-      <w:r>
-        <w:rPr>
-          <w:rFonts w:ascii="Times New Roman" w:hAnsi="Times New Roman" w:cs="Times New Roman"/>
-          <w:sz w:val="24"/>
-          <w:szCs w:val="24"/>
-          <w:u w:val="single"/>
-        </w:rPr>
+        <w:rPr>
+          <w:rFonts w:ascii="Times New Roman" w:hAnsi="Times New Roman" w:cs="Times New Roman"/>
+          <w:sz w:val="24"/>
+          <w:szCs w:val="24"/>
+          <w:u w:val="single"/>
+        </w:rPr>
+      </w:pPr>
+      <w:r>
+        <w:rPr>
+          <w:rFonts w:ascii="Times New Roman" w:hAnsi="Times New Roman" w:cs="Times New Roman"/>
+          <w:sz w:val="24"/>
+          <w:szCs w:val="24"/>
+          <w:u w:val="single"/>
+        </w:rPr>
+        <w:lastRenderedPageBreak/>
         <w:t>Actors and Actions</w:t>
       </w:r>
     </w:p>
@@ -581,7 +771,6 @@
     <w:p>
       <w:pPr>
         <w:spacing w:line="480" w:lineRule="auto"/>
-        <w:jc w:val="center"/>
         <w:rPr>
           <w:rFonts w:ascii="Times New Roman" w:hAnsi="Times New Roman" w:cs="Times New Roman"/>
           <w:sz w:val="24"/>
@@ -602,33 +791,199 @@
     <w:p>
       <w:pPr>
         <w:spacing w:line="480" w:lineRule="auto"/>
-        <w:jc w:val="center"/>
-        <w:rPr>
-          <w:rFonts w:ascii="Times New Roman" w:hAnsi="Times New Roman" w:cs="Times New Roman"/>
-          <w:sz w:val="24"/>
-          <w:szCs w:val="24"/>
-          <w:u w:val="single"/>
-        </w:rPr>
-      </w:pPr>
-    </w:p>
-    <w:p>
-      <w:pPr>
-        <w:spacing w:line="480" w:lineRule="auto"/>
-        <w:jc w:val="center"/>
-        <w:rPr>
-          <w:rFonts w:ascii="Times New Roman" w:hAnsi="Times New Roman" w:cs="Times New Roman"/>
-          <w:sz w:val="24"/>
-          <w:szCs w:val="24"/>
-          <w:u w:val="single"/>
-        </w:rPr>
-      </w:pPr>
-      <w:bookmarkStart w:id="0" w:name="_GoBack"/>
-      <w:bookmarkEnd w:id="0"/>
-    </w:p>
-    <w:p>
-      <w:pPr>
-        <w:spacing w:line="480" w:lineRule="auto"/>
-        <w:jc w:val="center"/>
+        <w:rPr>
+          <w:rFonts w:ascii="Times New Roman" w:hAnsi="Times New Roman" w:cs="Times New Roman"/>
+          <w:sz w:val="24"/>
+          <w:szCs w:val="24"/>
+          <w:u w:val="single"/>
+        </w:rPr>
+      </w:pPr>
+    </w:p>
+    <w:p>
+      <w:pPr>
+        <w:spacing w:after="0" w:line="480" w:lineRule="auto"/>
+        <w:rPr>
+          <w:rFonts w:ascii="Times New Roman" w:hAnsi="Times New Roman" w:cs="Times New Roman"/>
+          <w:sz w:val="24"/>
+          <w:szCs w:val="24"/>
+          <w:u w:val="single"/>
+        </w:rPr>
+      </w:pPr>
+    </w:p>
+    <w:p>
+      <w:pPr>
+        <w:spacing w:after="0" w:line="480" w:lineRule="auto"/>
+        <w:rPr>
+          <w:rFonts w:ascii="Times New Roman" w:hAnsi="Times New Roman" w:cs="Times New Roman"/>
+          <w:sz w:val="24"/>
+          <w:szCs w:val="24"/>
+          <w:u w:val="single"/>
+        </w:rPr>
+      </w:pPr>
+      <w:r>
+        <w:rPr>
+          <w:rFonts w:ascii="Times New Roman" w:hAnsi="Times New Roman" w:cs="Times New Roman"/>
+          <w:sz w:val="24"/>
+          <w:szCs w:val="24"/>
+          <w:u w:val="single"/>
+        </w:rPr>
+        <w:t>Platform</w:t>
+      </w:r>
+    </w:p>
+    <w:p>
+      <w:pPr>
+        <w:spacing w:after="0" w:line="480" w:lineRule="auto"/>
+        <w:rPr>
+          <w:rFonts w:ascii="Times New Roman" w:hAnsi="Times New Roman" w:cs="Times New Roman"/>
+          <w:sz w:val="24"/>
+          <w:szCs w:val="24"/>
+        </w:rPr>
+      </w:pPr>
+      <w:r>
+        <w:rPr>
+          <w:rFonts w:ascii="Times New Roman" w:hAnsi="Times New Roman" w:cs="Times New Roman"/>
+          <w:sz w:val="24"/>
+          <w:szCs w:val="24"/>
+        </w:rPr>
+        <w:tab/>
+        <w:t xml:space="preserve">This piece of software will be developed using a specific platform of other programs and software that meet the group’s needs. The hardware this game is designed for will be on the </w:t>
+      </w:r>
+      <w:proofErr w:type="spellStart"/>
+      <w:r>
+        <w:rPr>
+          <w:rFonts w:ascii="Times New Roman" w:hAnsi="Times New Roman" w:cs="Times New Roman"/>
+          <w:sz w:val="24"/>
+          <w:szCs w:val="24"/>
+        </w:rPr>
+        <w:t>Tuxworld</w:t>
+      </w:r>
+      <w:proofErr w:type="spellEnd"/>
+      <w:r>
+        <w:rPr>
+          <w:rFonts w:ascii="Times New Roman" w:hAnsi="Times New Roman" w:cs="Times New Roman"/>
+          <w:sz w:val="24"/>
+          <w:szCs w:val="24"/>
+        </w:rPr>
+        <w:t xml:space="preserve"> computers in the </w:t>
+      </w:r>
+      <w:proofErr w:type="spellStart"/>
+      <w:r>
+        <w:rPr>
+          <w:rFonts w:ascii="Times New Roman" w:hAnsi="Times New Roman" w:cs="Times New Roman"/>
+          <w:sz w:val="24"/>
+          <w:szCs w:val="24"/>
+        </w:rPr>
+        <w:t>Spinks</w:t>
+      </w:r>
+      <w:proofErr w:type="spellEnd"/>
+      <w:r>
+        <w:rPr>
+          <w:rFonts w:ascii="Times New Roman" w:hAnsi="Times New Roman" w:cs="Times New Roman"/>
+          <w:sz w:val="24"/>
+          <w:szCs w:val="24"/>
+        </w:rPr>
+        <w:t xml:space="preserve"> Laboratory of the University of Saskatchewan. The game will be designed, and implemented using software that help make completing a task easier. The main software used will be: </w:t>
+      </w:r>
+      <w:proofErr w:type="spellStart"/>
+      <w:r>
+        <w:rPr>
+          <w:rFonts w:ascii="Times New Roman" w:hAnsi="Times New Roman" w:cs="Times New Roman"/>
+          <w:sz w:val="24"/>
+          <w:szCs w:val="24"/>
+        </w:rPr>
+        <w:t>GitLab</w:t>
+      </w:r>
+      <w:proofErr w:type="spellEnd"/>
+      <w:r>
+        <w:rPr>
+          <w:rFonts w:ascii="Times New Roman" w:hAnsi="Times New Roman" w:cs="Times New Roman"/>
+          <w:sz w:val="24"/>
+          <w:szCs w:val="24"/>
+        </w:rPr>
+        <w:t xml:space="preserve"> for version control, JSON for structuring data, Microsoft Word for creating documents, Discord for group communication, </w:t>
+      </w:r>
+      <w:proofErr w:type="spellStart"/>
+      <w:r>
+        <w:rPr>
+          <w:rFonts w:ascii="Times New Roman" w:hAnsi="Times New Roman" w:cs="Times New Roman"/>
+          <w:sz w:val="24"/>
+          <w:szCs w:val="24"/>
+        </w:rPr>
+        <w:t>Gliffy</w:t>
+      </w:r>
+      <w:proofErr w:type="spellEnd"/>
+      <w:r>
+        <w:rPr>
+          <w:rFonts w:ascii="Times New Roman" w:hAnsi="Times New Roman" w:cs="Times New Roman"/>
+          <w:sz w:val="24"/>
+          <w:szCs w:val="24"/>
+        </w:rPr>
+        <w:t xml:space="preserve"> for sequence diagrams, </w:t>
+      </w:r>
+      <w:r>
+        <w:rPr>
+          <w:rFonts w:ascii="Times New Roman" w:hAnsi="Times New Roman" w:cs="Times New Roman"/>
+          <w:sz w:val="24"/>
+          <w:szCs w:val="24"/>
+        </w:rPr>
+        <w:t xml:space="preserve">Sublime for text editing, </w:t>
+      </w:r>
+      <w:r>
+        <w:rPr>
+          <w:rFonts w:ascii="Times New Roman" w:hAnsi="Times New Roman" w:cs="Times New Roman"/>
+          <w:sz w:val="24"/>
+          <w:szCs w:val="24"/>
+        </w:rPr>
+        <w:t xml:space="preserve">and either </w:t>
+      </w:r>
+      <w:proofErr w:type="spellStart"/>
+      <w:r>
+        <w:rPr>
+          <w:rFonts w:ascii="Times New Roman" w:hAnsi="Times New Roman" w:cs="Times New Roman"/>
+          <w:sz w:val="24"/>
+          <w:szCs w:val="24"/>
+        </w:rPr>
+        <w:t>Netbeans</w:t>
+      </w:r>
+      <w:proofErr w:type="spellEnd"/>
+      <w:r>
+        <w:rPr>
+          <w:rFonts w:ascii="Times New Roman" w:hAnsi="Times New Roman" w:cs="Times New Roman"/>
+          <w:sz w:val="24"/>
+          <w:szCs w:val="24"/>
+        </w:rPr>
+        <w:t xml:space="preserve"> or Eclipse to server as an IDE. </w:t>
+      </w:r>
+      <w:r>
+        <w:rPr>
+          <w:rFonts w:ascii="Times New Roman" w:hAnsi="Times New Roman" w:cs="Times New Roman"/>
+          <w:sz w:val="24"/>
+          <w:szCs w:val="24"/>
+        </w:rPr>
+        <w:t xml:space="preserve">Java and </w:t>
+      </w:r>
+      <w:proofErr w:type="spellStart"/>
+      <w:r>
+        <w:rPr>
+          <w:rFonts w:ascii="Times New Roman" w:hAnsi="Times New Roman" w:cs="Times New Roman"/>
+          <w:sz w:val="24"/>
+          <w:szCs w:val="24"/>
+        </w:rPr>
+        <w:t>JavaSwing</w:t>
+      </w:r>
+      <w:proofErr w:type="spellEnd"/>
+      <w:r>
+        <w:rPr>
+          <w:rFonts w:ascii="Times New Roman" w:hAnsi="Times New Roman" w:cs="Times New Roman"/>
+          <w:sz w:val="24"/>
+          <w:szCs w:val="24"/>
+        </w:rPr>
+        <w:t xml:space="preserve"> will be the language used to develop most of the game. The only thing that Java will not be used for is artificial intelligence decision making, which will be done with Forth. </w:t>
+      </w:r>
+    </w:p>
+    <w:p>
+      <w:pPr>
+        <w:spacing w:after="0" w:line="480" w:lineRule="auto"/>
         <w:rPr>
           <w:rFonts w:ascii="Times New Roman" w:hAnsi="Times New Roman" w:cs="Times New Roman"/>
           <w:sz w:val="24"/>
@@ -644,70 +999,6 @@
           <w:u w:val="single"/>
         </w:rPr>
         <w:lastRenderedPageBreak/>
-        <w:t>Platform</w:t>
-      </w:r>
-    </w:p>
-    <w:p>
-      <w:pPr>
-        <w:spacing w:line="480" w:lineRule="auto"/>
-        <w:rPr>
-          <w:rFonts w:ascii="Times New Roman" w:hAnsi="Times New Roman" w:cs="Times New Roman"/>
-          <w:sz w:val="24"/>
-          <w:szCs w:val="24"/>
-        </w:rPr>
-      </w:pPr>
-      <w:r>
-        <w:rPr>
-          <w:rFonts w:ascii="Times New Roman" w:hAnsi="Times New Roman" w:cs="Times New Roman"/>
-          <w:sz w:val="24"/>
-          <w:szCs w:val="24"/>
-        </w:rPr>
-        <w:tab/>
-        <w:t xml:space="preserve">This piece of software will be developed using a specific platform of other programs and software that meet the group’s needs. The hardware this game is designed for will be on the Tuxworld computers in the Spinks Laboratory of the University of Saskatchewan. The game will be designed, and implemented using software that help make completing a task easier. The main software used will be: GitLab for version control, JSON for structuring data, Microsoft Word for creating documents, Discord for group communication, Gliffy for sequence diagrams, </w:t>
-      </w:r>
-      <w:r>
-        <w:rPr>
-          <w:rFonts w:ascii="Times New Roman" w:hAnsi="Times New Roman" w:cs="Times New Roman"/>
-          <w:sz w:val="24"/>
-          <w:szCs w:val="24"/>
-        </w:rPr>
-        <w:t xml:space="preserve">Sublime for text editing, </w:t>
-      </w:r>
-      <w:r>
-        <w:rPr>
-          <w:rFonts w:ascii="Times New Roman" w:hAnsi="Times New Roman" w:cs="Times New Roman"/>
-          <w:sz w:val="24"/>
-          <w:szCs w:val="24"/>
-        </w:rPr>
-        <w:t xml:space="preserve">and either Netbeans or Eclipse to server as an IDE. </w:t>
-      </w:r>
-      <w:r>
-        <w:rPr>
-          <w:rFonts w:ascii="Times New Roman" w:hAnsi="Times New Roman" w:cs="Times New Roman"/>
-          <w:sz w:val="24"/>
-          <w:szCs w:val="24"/>
-        </w:rPr>
-        <w:t xml:space="preserve">Java and JavaSwing will be the language used to develop most of the game. The only thing that Java will not be used for is artificial intelligence decision making, which will be done with Forth. </w:t>
-      </w:r>
-    </w:p>
-    <w:p>
-      <w:pPr>
-        <w:spacing w:line="480" w:lineRule="auto"/>
-        <w:jc w:val="center"/>
-        <w:rPr>
-          <w:rFonts w:ascii="Times New Roman" w:hAnsi="Times New Roman" w:cs="Times New Roman"/>
-          <w:sz w:val="24"/>
-          <w:szCs w:val="24"/>
-          <w:u w:val="single"/>
-        </w:rPr>
-      </w:pPr>
-      <w:r>
-        <w:rPr>
-          <w:rFonts w:ascii="Times New Roman" w:hAnsi="Times New Roman" w:cs="Times New Roman"/>
-          <w:sz w:val="24"/>
-          <w:szCs w:val="24"/>
-          <w:u w:val="single"/>
-        </w:rPr>
         <w:t>Executive Summary</w:t>
       </w:r>
     </w:p>
@@ -1120,7 +1411,6 @@
   <w:style w:type="character" w:default="1" w:styleId="DefaultParagraphFont">
     <w:name w:val="Default Paragraph Font"/>
     <w:uiPriority w:val="1"/>
-    <w:semiHidden/>
     <w:unhideWhenUsed/>
   </w:style>
   <w:style w:type="table" w:default="1" w:styleId="TableNormal">

</xml_diff>